<commit_message>
rafactor create_list : refactor code module
</commit_message>
<xml_diff>
--- a/Documents/SDP_shopping_list.docx
+++ b/Documents/SDP_shopping_list.docx
@@ -7679,8 +7679,8 @@
         </w:rPr>
       </w:pPr>
       <w:r>
-        <w:object w:dxaOrig="8868" w:dyaOrig="4170">
-          <v:rect xmlns:o="urn:schemas-microsoft-com:office:office" xmlns:v="urn:schemas-microsoft-com:vml" id="rectole0000000000" style="width:443.400000pt;height:208.500000pt" o:preferrelative="t" o:ole="">
+        <w:object w:dxaOrig="8969" w:dyaOrig="4231">
+          <v:rect xmlns:o="urn:schemas-microsoft-com:office:office" xmlns:v="urn:schemas-microsoft-com:vml" id="rectole0000000000" style="width:448.450000pt;height:211.550000pt" o:preferrelative="t" o:ole="">
             <o:lock v:ext="edit"/>
             <v:imagedata xmlns:r="http://schemas.openxmlformats.org/officeDocument/2006/relationships" r:id="docRId1" o:title=""/>
           </v:rect>
@@ -13994,19 +13994,7 @@
           <w:sz w:val="24"/>
           <w:shd w:fill="FBFBFB" w:val="clear"/>
         </w:rPr>
-        <w:t xml:space="preserve">Назад</w:t>
-      </w:r>
-      <w:r>
-        <w:rPr>
-          <w:rFonts w:ascii="Calibri" w:hAnsi="Calibri" w:cs="Calibri" w:eastAsia="Calibri"/>
-          <w:b/>
-          <w:color w:val="auto"/>
-          <w:spacing w:val="0"/>
-          <w:position w:val="0"/>
-          <w:sz w:val="24"/>
-          <w:shd w:fill="FBFBFB" w:val="clear"/>
-        </w:rPr>
-        <w:t xml:space="preserve">”</w:t>
+        <w:t xml:space="preserve">Назад”</w:t>
       </w:r>
       <w:r>
         <w:rPr>
@@ -15232,19 +15220,7 @@
           <w:sz w:val="24"/>
           <w:shd w:fill="FBFBFB" w:val="clear"/>
         </w:rPr>
-        <w:t xml:space="preserve">Назад</w:t>
-      </w:r>
-      <w:r>
-        <w:rPr>
-          <w:rFonts w:ascii="Calibri" w:hAnsi="Calibri" w:cs="Calibri" w:eastAsia="Calibri"/>
-          <w:b/>
-          <w:color w:val="auto"/>
-          <w:spacing w:val="0"/>
-          <w:position w:val="0"/>
-          <w:sz w:val="24"/>
-          <w:shd w:fill="FBFBFB" w:val="clear"/>
-        </w:rPr>
-        <w:t xml:space="preserve">”</w:t>
+        <w:t xml:space="preserve">Назад”</w:t>
       </w:r>
       <w:r>
         <w:rPr>
@@ -17473,8 +17449,8 @@
         </w:rPr>
       </w:pPr>
       <w:r>
-        <w:object w:dxaOrig="8868" w:dyaOrig="8685">
-          <v:rect xmlns:o="urn:schemas-microsoft-com:office:office" xmlns:v="urn:schemas-microsoft-com:vml" id="rectole0000000001" style="width:443.400000pt;height:434.250000pt" o:preferrelative="t" o:ole="">
+        <w:object w:dxaOrig="8969" w:dyaOrig="8787">
+          <v:rect xmlns:o="urn:schemas-microsoft-com:office:office" xmlns:v="urn:schemas-microsoft-com:vml" id="rectole0000000001" style="width:448.450000pt;height:439.350000pt" o:preferrelative="t" o:ole="">
             <o:lock v:ext="edit"/>
             <v:imagedata xmlns:r="http://schemas.openxmlformats.org/officeDocument/2006/relationships" r:id="docRId3" o:title=""/>
           </v:rect>
@@ -20070,7 +20046,7 @@
           <w:sz w:val="24"/>
           <w:shd w:fill="auto" w:val="clear"/>
         </w:rPr>
-        <w:t xml:space="preserve">rafector</w:t>
+        <w:t xml:space="preserve">rafactor</w:t>
       </w:r>
       <w:r>
         <w:rPr>
@@ -22763,8 +22739,8 @@
         </w:rPr>
       </w:pPr>
       <w:r>
-        <w:object w:dxaOrig="8524" w:dyaOrig="6438">
-          <v:rect xmlns:o="urn:schemas-microsoft-com:office:office" xmlns:v="urn:schemas-microsoft-com:vml" id="rectole0000000002" style="width:426.200000pt;height:321.900000pt" o:preferrelative="t" o:ole="">
+        <w:object w:dxaOrig="8625" w:dyaOrig="6519">
+          <v:rect xmlns:o="urn:schemas-microsoft-com:office:office" xmlns:v="urn:schemas-microsoft-com:vml" id="rectole0000000002" style="width:431.250000pt;height:325.950000pt" o:preferrelative="t" o:ole="">
             <o:lock v:ext="edit"/>
             <v:imagedata xmlns:r="http://schemas.openxmlformats.org/officeDocument/2006/relationships" r:id="docRId5" o:title=""/>
           </v:rect>
@@ -22832,8 +22808,8 @@
         </w:rPr>
       </w:pPr>
       <w:r>
-        <w:object w:dxaOrig="8524" w:dyaOrig="6621">
-          <v:rect xmlns:o="urn:schemas-microsoft-com:office:office" xmlns:v="urn:schemas-microsoft-com:vml" id="rectole0000000003" style="width:426.200000pt;height:331.050000pt" o:preferrelative="t" o:ole="">
+        <w:object w:dxaOrig="8625" w:dyaOrig="6701">
+          <v:rect xmlns:o="urn:schemas-microsoft-com:office:office" xmlns:v="urn:schemas-microsoft-com:vml" id="rectole0000000003" style="width:431.250000pt;height:335.050000pt" o:preferrelative="t" o:ole="">
             <o:lock v:ext="edit"/>
             <v:imagedata xmlns:r="http://schemas.openxmlformats.org/officeDocument/2006/relationships" r:id="docRId7" o:title=""/>
           </v:rect>
@@ -22901,8 +22877,8 @@
         </w:rPr>
       </w:pPr>
       <w:r>
-        <w:object w:dxaOrig="8422" w:dyaOrig="6985">
-          <v:rect xmlns:o="urn:schemas-microsoft-com:office:office" xmlns:v="urn:schemas-microsoft-com:vml" id="rectole0000000004" style="width:421.100000pt;height:349.250000pt" o:preferrelative="t" o:ole="">
+        <w:object w:dxaOrig="8524" w:dyaOrig="7066">
+          <v:rect xmlns:o="urn:schemas-microsoft-com:office:office" xmlns:v="urn:schemas-microsoft-com:vml" id="rectole0000000004" style="width:426.200000pt;height:353.300000pt" o:preferrelative="t" o:ole="">
             <o:lock v:ext="edit"/>
             <v:imagedata xmlns:r="http://schemas.openxmlformats.org/officeDocument/2006/relationships" r:id="docRId9" o:title=""/>
           </v:rect>
@@ -22970,8 +22946,8 @@
         </w:rPr>
       </w:pPr>
       <w:r>
-        <w:object w:dxaOrig="8422" w:dyaOrig="7714">
-          <v:rect xmlns:o="urn:schemas-microsoft-com:office:office" xmlns:v="urn:schemas-microsoft-com:vml" id="rectole0000000005" style="width:421.100000pt;height:385.700000pt" o:preferrelative="t" o:ole="">
+        <w:object w:dxaOrig="8524" w:dyaOrig="7815">
+          <v:rect xmlns:o="urn:schemas-microsoft-com:office:office" xmlns:v="urn:schemas-microsoft-com:vml" id="rectole0000000005" style="width:426.200000pt;height:390.750000pt" o:preferrelative="t" o:ole="">
             <o:lock v:ext="edit"/>
             <v:imagedata xmlns:r="http://schemas.openxmlformats.org/officeDocument/2006/relationships" r:id="docRId11" o:title=""/>
           </v:rect>
@@ -23039,8 +23015,8 @@
         </w:rPr>
       </w:pPr>
       <w:r>
-        <w:object w:dxaOrig="8422" w:dyaOrig="6762">
-          <v:rect xmlns:o="urn:schemas-microsoft-com:office:office" xmlns:v="urn:schemas-microsoft-com:vml" id="rectole0000000006" style="width:421.100000pt;height:338.100000pt" o:preferrelative="t" o:ole="">
+        <w:object w:dxaOrig="8524" w:dyaOrig="6843">
+          <v:rect xmlns:o="urn:schemas-microsoft-com:office:office" xmlns:v="urn:schemas-microsoft-com:vml" id="rectole0000000006" style="width:426.200000pt;height:342.150000pt" o:preferrelative="t" o:ole="">
             <o:lock v:ext="edit"/>
             <v:imagedata xmlns:r="http://schemas.openxmlformats.org/officeDocument/2006/relationships" r:id="docRId13" o:title=""/>
           </v:rect>
@@ -23108,8 +23084,8 @@
         </w:rPr>
       </w:pPr>
       <w:r>
-        <w:object w:dxaOrig="8422" w:dyaOrig="7693">
-          <v:rect xmlns:o="urn:schemas-microsoft-com:office:office" xmlns:v="urn:schemas-microsoft-com:vml" id="rectole0000000007" style="width:421.100000pt;height:384.650000pt" o:preferrelative="t" o:ole="">
+        <w:object w:dxaOrig="8524" w:dyaOrig="7795">
+          <v:rect xmlns:o="urn:schemas-microsoft-com:office:office" xmlns:v="urn:schemas-microsoft-com:vml" id="rectole0000000007" style="width:426.200000pt;height:389.750000pt" o:preferrelative="t" o:ole="">
             <o:lock v:ext="edit"/>
             <v:imagedata xmlns:r="http://schemas.openxmlformats.org/officeDocument/2006/relationships" r:id="docRId15" o:title=""/>
           </v:rect>
@@ -23177,8 +23153,8 @@
         </w:rPr>
       </w:pPr>
       <w:r>
-        <w:object w:dxaOrig="8382" w:dyaOrig="3928">
-          <v:rect xmlns:o="urn:schemas-microsoft-com:office:office" xmlns:v="urn:schemas-microsoft-com:vml" id="rectole0000000008" style="width:419.100000pt;height:196.400000pt" o:preferrelative="t" o:ole="">
+        <w:object w:dxaOrig="8483" w:dyaOrig="3968">
+          <v:rect xmlns:o="urn:schemas-microsoft-com:office:office" xmlns:v="urn:schemas-microsoft-com:vml" id="rectole0000000008" style="width:424.150000pt;height:198.400000pt" o:preferrelative="t" o:ole="">
             <o:lock v:ext="edit"/>
             <v:imagedata xmlns:r="http://schemas.openxmlformats.org/officeDocument/2006/relationships" r:id="docRId17" o:title=""/>
           </v:rect>
@@ -23246,8 +23222,8 @@
         </w:rPr>
       </w:pPr>
       <w:r>
-        <w:object w:dxaOrig="8422" w:dyaOrig="5629">
-          <v:rect xmlns:o="urn:schemas-microsoft-com:office:office" xmlns:v="urn:schemas-microsoft-com:vml" id="rectole0000000009" style="width:421.100000pt;height:281.450000pt" o:preferrelative="t" o:ole="">
+        <w:object w:dxaOrig="8524" w:dyaOrig="5689">
+          <v:rect xmlns:o="urn:schemas-microsoft-com:office:office" xmlns:v="urn:schemas-microsoft-com:vml" id="rectole0000000009" style="width:426.200000pt;height:284.450000pt" o:preferrelative="t" o:ole="">
             <o:lock v:ext="edit"/>
             <v:imagedata xmlns:r="http://schemas.openxmlformats.org/officeDocument/2006/relationships" r:id="docRId19" o:title=""/>
           </v:rect>
@@ -23315,8 +23291,8 @@
         </w:rPr>
       </w:pPr>
       <w:r>
-        <w:object w:dxaOrig="8422" w:dyaOrig="3968">
-          <v:rect xmlns:o="urn:schemas-microsoft-com:office:office" xmlns:v="urn:schemas-microsoft-com:vml" id="rectole0000000010" style="width:421.100000pt;height:198.400000pt" o:preferrelative="t" o:ole="">
+        <w:object w:dxaOrig="8524" w:dyaOrig="4008">
+          <v:rect xmlns:o="urn:schemas-microsoft-com:office:office" xmlns:v="urn:schemas-microsoft-com:vml" id="rectole0000000010" style="width:426.200000pt;height:200.400000pt" o:preferrelative="t" o:ole="">
             <o:lock v:ext="edit"/>
             <v:imagedata xmlns:r="http://schemas.openxmlformats.org/officeDocument/2006/relationships" r:id="docRId21" o:title=""/>
           </v:rect>
@@ -23384,8 +23360,8 @@
         </w:rPr>
       </w:pPr>
       <w:r>
-        <w:object w:dxaOrig="8422" w:dyaOrig="5325">
-          <v:rect xmlns:o="urn:schemas-microsoft-com:office:office" xmlns:v="urn:schemas-microsoft-com:vml" id="rectole0000000011" style="width:421.100000pt;height:266.250000pt" o:preferrelative="t" o:ole="">
+        <w:object w:dxaOrig="8524" w:dyaOrig="5385">
+          <v:rect xmlns:o="urn:schemas-microsoft-com:office:office" xmlns:v="urn:schemas-microsoft-com:vml" id="rectole0000000011" style="width:426.200000pt;height:269.250000pt" o:preferrelative="t" o:ole="">
             <o:lock v:ext="edit"/>
             <v:imagedata xmlns:r="http://schemas.openxmlformats.org/officeDocument/2006/relationships" r:id="docRId23" o:title=""/>
           </v:rect>
@@ -23453,8 +23429,8 @@
         </w:rPr>
       </w:pPr>
       <w:r>
-        <w:object w:dxaOrig="6357" w:dyaOrig="2733">
-          <v:rect xmlns:o="urn:schemas-microsoft-com:office:office" xmlns:v="urn:schemas-microsoft-com:vml" id="rectole0000000012" style="width:317.850000pt;height:136.650000pt" o:preferrelative="t" o:ole="">
+        <w:object w:dxaOrig="6438" w:dyaOrig="2773">
+          <v:rect xmlns:o="urn:schemas-microsoft-com:office:office" xmlns:v="urn:schemas-microsoft-com:vml" id="rectole0000000012" style="width:321.900000pt;height:138.650000pt" o:preferrelative="t" o:ole="">
             <o:lock v:ext="edit"/>
             <v:imagedata xmlns:r="http://schemas.openxmlformats.org/officeDocument/2006/relationships" r:id="docRId25" o:title=""/>
           </v:rect>

</xml_diff>